<commit_message>
Added Fluffy Duffy Munchkin Cats (FDMC)
</commit_message>
<xml_diff>
--- a/C#WebDevelopment/C#-MVC-Frameworks-ASP.NETCore/01IntroductionToASP.NETCore/02. CSharpASP-NET-Core-Introduction-to-ASP.NET-Core-MVC-Exercises.docx
+++ b/C#WebDevelopment/C#-MVC-Frameworks-ASP.NETCore/01IntroductionToASP.NETCore/02. CSharpASP-NET-Core-Introduction-to-ASP.NET-Core-MVC-Exercises.docx
@@ -1,6 +1,6 @@
 
 <file path=word/document.xml><?xml version="1.0" encoding="utf-8"?>
-<w:document xmlns:wpc="http://schemas.microsoft.com/office/word/2010/wordprocessingCanvas" xmlns:cx="http://schemas.microsoft.com/office/drawing/2014/chartex" xmlns:cx1="http://schemas.microsoft.com/office/drawing/2015/9/8/chartex" xmlns:cx2="http://schemas.microsoft.com/office/drawing/2015/10/21/chartex" xmlns:cx3="http://schemas.microsoft.com/office/drawing/2016/5/9/chartex" xmlns:cx4="http://schemas.microsoft.com/office/drawing/2016/5/10/chartex" xmlns:cx5="http://schemas.microsoft.com/office/drawing/2016/5/11/chartex" xmlns:cx6="http://schemas.microsoft.com/office/drawing/2016/5/12/chartex" xmlns:cx7="http://schemas.microsoft.com/office/drawing/2016/5/13/chartex" xmlns:cx8="http://schemas.microsoft.com/office/drawing/2016/5/14/chartex" xmlns:mc="http://schemas.openxmlformats.org/markup-compatibility/2006" xmlns:aink="http://schemas.microsoft.com/office/drawing/2016/ink" xmlns:am3d="http://schemas.microsoft.com/office/drawing/2017/model3d" xmlns:o="urn:schemas-microsoft-com:office:office" xmlns:r="http://schemas.openxmlformats.org/officeDocument/2006/relationships" xmlns:m="http://schemas.openxmlformats.org/officeDocument/2006/math" xmlns:v="urn:schemas-microsoft-com:vml" xmlns:wp14="http://schemas.microsoft.com/office/word/2010/wordprocessingDrawing" xmlns:wp="http://schemas.openxmlformats.org/drawingml/2006/wordprocessingDrawing" xmlns:w10="urn:schemas-microsoft-com:office:word" xmlns:w="http://schemas.openxmlformats.org/wordprocessingml/2006/main" xmlns:w14="http://schemas.microsoft.com/office/word/2010/wordml" xmlns:w15="http://schemas.microsoft.com/office/word/2012/wordml" xmlns:w16cid="http://schemas.microsoft.com/office/word/2016/wordml/cid" xmlns:w16se="http://schemas.microsoft.com/office/word/2015/wordml/symex" xmlns:wpg="http://schemas.microsoft.com/office/word/2010/wordprocessingGroup" xmlns:wpi="http://schemas.microsoft.com/office/word/2010/wordprocessingInk" xmlns:wne="http://schemas.microsoft.com/office/word/2006/wordml" xmlns:wps="http://schemas.microsoft.com/office/word/2010/wordprocessingShape" mc:Ignorable="w14 w15 w16se w16cid wp14">
+<w:document xmlns:wpc="http://schemas.microsoft.com/office/word/2010/wordprocessingCanvas" xmlns:mc="http://schemas.openxmlformats.org/markup-compatibility/2006" xmlns:o="urn:schemas-microsoft-com:office:office" xmlns:r="http://schemas.openxmlformats.org/officeDocument/2006/relationships" xmlns:m="http://schemas.openxmlformats.org/officeDocument/2006/math" xmlns:v="urn:schemas-microsoft-com:vml" xmlns:wp14="http://schemas.microsoft.com/office/word/2010/wordprocessingDrawing" xmlns:wp="http://schemas.openxmlformats.org/drawingml/2006/wordprocessingDrawing" xmlns:w10="urn:schemas-microsoft-com:office:word" xmlns:w="http://schemas.openxmlformats.org/wordprocessingml/2006/main" xmlns:w14="http://schemas.microsoft.com/office/word/2010/wordml" xmlns:w15="http://schemas.microsoft.com/office/word/2012/wordml" xmlns:wpg="http://schemas.microsoft.com/office/word/2010/wordprocessingGroup" xmlns:wpi="http://schemas.microsoft.com/office/word/2010/wordprocessingInk" xmlns:wne="http://schemas.microsoft.com/office/word/2006/wordml" xmlns:wps="http://schemas.microsoft.com/office/word/2010/wordprocessingShape" mc:Ignorable="w14 w15 wp14">
   <w:body>
     <w:p>
       <w:pPr>
@@ -28,8 +28,6 @@
         </w:rPr>
         <w:t xml:space="preserve"> to ASP.NET Core MVC</w:t>
       </w:r>
-      <w:bookmarkStart w:id="0" w:name="_GoBack"/>
-      <w:bookmarkEnd w:id="0"/>
     </w:p>
     <w:p>
       <w:pPr>
@@ -562,7 +560,21 @@
         <w:rPr>
           <w:noProof/>
         </w:rPr>
-        <w:t>’s databae</w:t>
+        <w:t>’s databa</w:t>
+      </w:r>
+      <w:r>
+        <w:rPr>
+          <w:noProof/>
+        </w:rPr>
+        <w:t>s</w:t>
+      </w:r>
+      <w:bookmarkStart w:id="0" w:name="_GoBack"/>
+      <w:bookmarkEnd w:id="0"/>
+      <w:r>
+        <w:rPr>
+          <w:noProof/>
+        </w:rPr>
+        <w:t>e</w:t>
       </w:r>
       <w:r>
         <w:rPr>
@@ -920,6 +932,7 @@
       <w:r>
         <w:rPr>
           <w:noProof/>
+          <w:lang w:val="bg-BG" w:eastAsia="bg-BG"/>
         </w:rPr>
         <w:drawing>
           <wp:inline distT="0" distB="0" distL="0" distR="0">
@@ -983,6 +996,7 @@
       <w:r>
         <w:rPr>
           <w:noProof/>
+          <w:lang w:val="bg-BG" w:eastAsia="bg-BG"/>
         </w:rPr>
         <w:drawing>
           <wp:inline distT="0" distB="0" distL="0" distR="0">
@@ -1051,6 +1065,7 @@
       <w:r>
         <w:rPr>
           <w:noProof/>
+          <w:lang w:val="bg-BG" w:eastAsia="bg-BG"/>
         </w:rPr>
         <w:drawing>
           <wp:inline distT="0" distB="0" distL="0" distR="0">
@@ -1979,6 +1994,7 @@
       <w:r>
         <w:rPr>
           <w:noProof/>
+          <w:lang w:val="bg-BG" w:eastAsia="bg-BG"/>
         </w:rPr>
         <w:drawing>
           <wp:inline distT="0" distB="0" distL="0" distR="0" wp14:anchorId="7A31FF04" wp14:editId="6B1126ED">
@@ -2043,6 +2059,7 @@
       <w:r>
         <w:rPr>
           <w:noProof/>
+          <w:lang w:val="bg-BG" w:eastAsia="bg-BG"/>
         </w:rPr>
         <w:drawing>
           <wp:inline distT="0" distB="0" distL="0" distR="0" wp14:anchorId="0C0F3049" wp14:editId="3DBC206F">
@@ -2113,6 +2130,7 @@
       <w:r>
         <w:rPr>
           <w:noProof/>
+          <w:lang w:val="bg-BG" w:eastAsia="bg-BG"/>
         </w:rPr>
         <w:drawing>
           <wp:inline distT="0" distB="0" distL="0" distR="0" wp14:anchorId="753519D6" wp14:editId="112D2CF1">
@@ -2274,6 +2292,7 @@
       <w:r>
         <w:rPr>
           <w:noProof/>
+          <w:lang w:val="bg-BG" w:eastAsia="bg-BG"/>
         </w:rPr>
         <w:drawing>
           <wp:inline distT="0" distB="0" distL="0" distR="0" wp14:anchorId="0D21D951" wp14:editId="669AC201">
@@ -2361,6 +2380,7 @@
       <w:r>
         <w:rPr>
           <w:noProof/>
+          <w:lang w:val="bg-BG" w:eastAsia="bg-BG"/>
         </w:rPr>
         <w:drawing>
           <wp:inline distT="0" distB="0" distL="0" distR="0" wp14:anchorId="5A118870" wp14:editId="6DAC15FD">
@@ -2416,6 +2436,7 @@
       <w:r>
         <w:rPr>
           <w:noProof/>
+          <w:lang w:val="bg-BG" w:eastAsia="bg-BG"/>
         </w:rPr>
         <w:drawing>
           <wp:inline distT="0" distB="0" distL="0" distR="0" wp14:anchorId="7DD47AED" wp14:editId="5B7CC537">
@@ -2469,6 +2490,7 @@
       <w:r>
         <w:rPr>
           <w:noProof/>
+          <w:lang w:val="bg-BG" w:eastAsia="bg-BG"/>
         </w:rPr>
         <w:drawing>
           <wp:inline distT="0" distB="0" distL="0" distR="0" wp14:anchorId="5CA6B734" wp14:editId="02CF3922">
@@ -2787,6 +2809,7 @@
       <w:r>
         <w:rPr>
           <w:noProof/>
+          <w:lang w:val="bg-BG" w:eastAsia="bg-BG"/>
         </w:rPr>
         <w:drawing>
           <wp:inline distT="0" distB="0" distL="0" distR="0" wp14:anchorId="62CF8EC3" wp14:editId="4FA4BEA2">
@@ -2880,6 +2903,7 @@
       <w:r>
         <w:rPr>
           <w:noProof/>
+          <w:lang w:val="bg-BG" w:eastAsia="bg-BG"/>
         </w:rPr>
         <w:drawing>
           <wp:inline distT="0" distB="0" distL="0" distR="0" wp14:anchorId="7E323DFD" wp14:editId="68811DC0">
@@ -3015,6 +3039,7 @@
       <w:r>
         <w:rPr>
           <w:noProof/>
+          <w:lang w:val="bg-BG" w:eastAsia="bg-BG"/>
         </w:rPr>
         <w:drawing>
           <wp:inline distT="0" distB="0" distL="0" distR="0" wp14:anchorId="3C5F3EEB" wp14:editId="2CFD93FD">
@@ -3209,6 +3234,7 @@
       <w:r>
         <w:rPr>
           <w:noProof/>
+          <w:lang w:val="bg-BG" w:eastAsia="bg-BG"/>
         </w:rPr>
         <w:drawing>
           <wp:inline distT="0" distB="0" distL="0" distR="0" wp14:anchorId="172329DA" wp14:editId="3B095AF9">
@@ -3265,6 +3291,7 @@
       <w:r>
         <w:rPr>
           <w:noProof/>
+          <w:lang w:val="bg-BG" w:eastAsia="bg-BG"/>
         </w:rPr>
         <w:lastRenderedPageBreak/>
         <w:drawing>
@@ -3319,6 +3346,7 @@
       <w:r>
         <w:rPr>
           <w:noProof/>
+          <w:lang w:val="bg-BG" w:eastAsia="bg-BG"/>
         </w:rPr>
         <w:drawing>
           <wp:inline distT="0" distB="0" distL="0" distR="0" wp14:anchorId="12B35D06" wp14:editId="060465E2">
@@ -3644,6 +3672,7 @@
       <w:r>
         <w:rPr>
           <w:noProof/>
+          <w:lang w:val="bg-BG" w:eastAsia="bg-BG"/>
         </w:rPr>
         <w:drawing>
           <wp:inline distT="0" distB="0" distL="0" distR="0" wp14:anchorId="71C53324" wp14:editId="3547D414">
@@ -3738,6 +3767,7 @@
       <w:r>
         <w:rPr>
           <w:noProof/>
+          <w:lang w:val="bg-BG" w:eastAsia="bg-BG"/>
         </w:rPr>
         <w:drawing>
           <wp:inline distT="0" distB="0" distL="0" distR="0" wp14:anchorId="1F9FE19A" wp14:editId="539E9EB8">
@@ -3803,6 +3833,7 @@
       <w:r>
         <w:rPr>
           <w:noProof/>
+          <w:lang w:val="bg-BG" w:eastAsia="bg-BG"/>
         </w:rPr>
         <w:drawing>
           <wp:inline distT="0" distB="0" distL="0" distR="0" wp14:anchorId="073BE784" wp14:editId="202D714C">
@@ -4028,6 +4059,7 @@
       <w:r>
         <w:rPr>
           <w:noProof/>
+          <w:lang w:val="bg-BG" w:eastAsia="bg-BG"/>
         </w:rPr>
         <w:drawing>
           <wp:inline distT="0" distB="0" distL="0" distR="0" wp14:anchorId="0A6028E2" wp14:editId="260D2964">
@@ -4092,6 +4124,7 @@
       <w:r>
         <w:rPr>
           <w:noProof/>
+          <w:lang w:val="bg-BG" w:eastAsia="bg-BG"/>
         </w:rPr>
         <w:drawing>
           <wp:inline distT="0" distB="0" distL="0" distR="0" wp14:anchorId="61F99926" wp14:editId="3F752D02">
@@ -4157,6 +4190,7 @@
       <w:r>
         <w:rPr>
           <w:noProof/>
+          <w:lang w:val="bg-BG" w:eastAsia="bg-BG"/>
         </w:rPr>
         <w:drawing>
           <wp:inline distT="0" distB="0" distL="0" distR="0" wp14:anchorId="0D4C7647" wp14:editId="49623F62">
@@ -8164,7 +8198,7 @@
 </file>
 
 <file path=word/endnotes.xml><?xml version="1.0" encoding="utf-8"?>
-<w:endnotes xmlns:wpc="http://schemas.microsoft.com/office/word/2010/wordprocessingCanvas" xmlns:cx="http://schemas.microsoft.com/office/drawing/2014/chartex" xmlns:cx1="http://schemas.microsoft.com/office/drawing/2015/9/8/chartex" xmlns:cx2="http://schemas.microsoft.com/office/drawing/2015/10/21/chartex" xmlns:cx3="http://schemas.microsoft.com/office/drawing/2016/5/9/chartex" xmlns:cx4="http://schemas.microsoft.com/office/drawing/2016/5/10/chartex" xmlns:cx5="http://schemas.microsoft.com/office/drawing/2016/5/11/chartex" xmlns:cx6="http://schemas.microsoft.com/office/drawing/2016/5/12/chartex" xmlns:cx7="http://schemas.microsoft.com/office/drawing/2016/5/13/chartex" xmlns:cx8="http://schemas.microsoft.com/office/drawing/2016/5/14/chartex" xmlns:mc="http://schemas.openxmlformats.org/markup-compatibility/2006" xmlns:aink="http://schemas.microsoft.com/office/drawing/2016/ink" xmlns:am3d="http://schemas.microsoft.com/office/drawing/2017/model3d" xmlns:o="urn:schemas-microsoft-com:office:office" xmlns:r="http://schemas.openxmlformats.org/officeDocument/2006/relationships" xmlns:m="http://schemas.openxmlformats.org/officeDocument/2006/math" xmlns:v="urn:schemas-microsoft-com:vml" xmlns:wp14="http://schemas.microsoft.com/office/word/2010/wordprocessingDrawing" xmlns:wp="http://schemas.openxmlformats.org/drawingml/2006/wordprocessingDrawing" xmlns:w10="urn:schemas-microsoft-com:office:word" xmlns:w="http://schemas.openxmlformats.org/wordprocessingml/2006/main" xmlns:w14="http://schemas.microsoft.com/office/word/2010/wordml" xmlns:w15="http://schemas.microsoft.com/office/word/2012/wordml" xmlns:w16cid="http://schemas.microsoft.com/office/word/2016/wordml/cid" xmlns:w16se="http://schemas.microsoft.com/office/word/2015/wordml/symex" xmlns:wpg="http://schemas.microsoft.com/office/word/2010/wordprocessingGroup" xmlns:wpi="http://schemas.microsoft.com/office/word/2010/wordprocessingInk" xmlns:wne="http://schemas.microsoft.com/office/word/2006/wordml" xmlns:wps="http://schemas.microsoft.com/office/word/2010/wordprocessingShape" mc:Ignorable="w14 w15 w16se w16cid wp14">
+<w:endnotes xmlns:wpc="http://schemas.microsoft.com/office/word/2010/wordprocessingCanvas" xmlns:mc="http://schemas.openxmlformats.org/markup-compatibility/2006" xmlns:o="urn:schemas-microsoft-com:office:office" xmlns:r="http://schemas.openxmlformats.org/officeDocument/2006/relationships" xmlns:m="http://schemas.openxmlformats.org/officeDocument/2006/math" xmlns:v="urn:schemas-microsoft-com:vml" xmlns:wp14="http://schemas.microsoft.com/office/word/2010/wordprocessingDrawing" xmlns:wp="http://schemas.openxmlformats.org/drawingml/2006/wordprocessingDrawing" xmlns:w10="urn:schemas-microsoft-com:office:word" xmlns:w="http://schemas.openxmlformats.org/wordprocessingml/2006/main" xmlns:w14="http://schemas.microsoft.com/office/word/2010/wordml" xmlns:w15="http://schemas.microsoft.com/office/word/2012/wordml" xmlns:wpg="http://schemas.microsoft.com/office/word/2010/wordprocessingGroup" xmlns:wpi="http://schemas.microsoft.com/office/word/2010/wordprocessingInk" xmlns:wne="http://schemas.microsoft.com/office/word/2006/wordml" xmlns:wps="http://schemas.microsoft.com/office/word/2010/wordprocessingShape" mc:Ignorable="w14 w15 wp14">
   <w:endnote w:type="separator" w:id="-1">
     <w:p>
       <w:pPr>
@@ -8189,7 +8223,7 @@
 </file>
 
 <file path=word/footer1.xml><?xml version="1.0" encoding="utf-8"?>
-<w:ftr xmlns:wpc="http://schemas.microsoft.com/office/word/2010/wordprocessingCanvas" xmlns:cx="http://schemas.microsoft.com/office/drawing/2014/chartex" xmlns:cx1="http://schemas.microsoft.com/office/drawing/2015/9/8/chartex" xmlns:cx2="http://schemas.microsoft.com/office/drawing/2015/10/21/chartex" xmlns:cx3="http://schemas.microsoft.com/office/drawing/2016/5/9/chartex" xmlns:cx4="http://schemas.microsoft.com/office/drawing/2016/5/10/chartex" xmlns:cx5="http://schemas.microsoft.com/office/drawing/2016/5/11/chartex" xmlns:cx6="http://schemas.microsoft.com/office/drawing/2016/5/12/chartex" xmlns:cx7="http://schemas.microsoft.com/office/drawing/2016/5/13/chartex" xmlns:cx8="http://schemas.microsoft.com/office/drawing/2016/5/14/chartex" xmlns:mc="http://schemas.openxmlformats.org/markup-compatibility/2006" xmlns:aink="http://schemas.microsoft.com/office/drawing/2016/ink" xmlns:am3d="http://schemas.microsoft.com/office/drawing/2017/model3d" xmlns:o="urn:schemas-microsoft-com:office:office" xmlns:r="http://schemas.openxmlformats.org/officeDocument/2006/relationships" xmlns:m="http://schemas.openxmlformats.org/officeDocument/2006/math" xmlns:v="urn:schemas-microsoft-com:vml" xmlns:wp14="http://schemas.microsoft.com/office/word/2010/wordprocessingDrawing" xmlns:wp="http://schemas.openxmlformats.org/drawingml/2006/wordprocessingDrawing" xmlns:w10="urn:schemas-microsoft-com:office:word" xmlns:w="http://schemas.openxmlformats.org/wordprocessingml/2006/main" xmlns:w14="http://schemas.microsoft.com/office/word/2010/wordml" xmlns:w15="http://schemas.microsoft.com/office/word/2012/wordml" xmlns:w16cid="http://schemas.microsoft.com/office/word/2016/wordml/cid" xmlns:w16se="http://schemas.microsoft.com/office/word/2015/wordml/symex" xmlns:wpg="http://schemas.microsoft.com/office/word/2010/wordprocessingGroup" xmlns:wpi="http://schemas.microsoft.com/office/word/2010/wordprocessingInk" xmlns:wne="http://schemas.microsoft.com/office/word/2006/wordml" xmlns:wps="http://schemas.microsoft.com/office/word/2010/wordprocessingShape" mc:Ignorable="w14 w15 w16se w16cid wp14">
+<w:ftr xmlns:wpc="http://schemas.microsoft.com/office/word/2010/wordprocessingCanvas" xmlns:mc="http://schemas.openxmlformats.org/markup-compatibility/2006" xmlns:o="urn:schemas-microsoft-com:office:office" xmlns:r="http://schemas.openxmlformats.org/officeDocument/2006/relationships" xmlns:m="http://schemas.openxmlformats.org/officeDocument/2006/math" xmlns:v="urn:schemas-microsoft-com:vml" xmlns:wp14="http://schemas.microsoft.com/office/word/2010/wordprocessingDrawing" xmlns:wp="http://schemas.openxmlformats.org/drawingml/2006/wordprocessingDrawing" xmlns:w10="urn:schemas-microsoft-com:office:word" xmlns:w="http://schemas.openxmlformats.org/wordprocessingml/2006/main" xmlns:w14="http://schemas.microsoft.com/office/word/2010/wordml" xmlns:w15="http://schemas.microsoft.com/office/word/2012/wordml" xmlns:wpg="http://schemas.microsoft.com/office/word/2010/wordprocessingGroup" xmlns:wpi="http://schemas.microsoft.com/office/word/2010/wordprocessingInk" xmlns:wne="http://schemas.microsoft.com/office/word/2006/wordml" xmlns:wps="http://schemas.microsoft.com/office/word/2010/wordprocessingShape" mc:Ignorable="w14 w15 wp14">
   <w:p>
     <w:pPr>
       <w:pStyle w:val="Footer"/>
@@ -8197,6 +8231,7 @@
     <w:r>
       <w:rPr>
         <w:noProof/>
+        <w:lang w:val="bg-BG" w:eastAsia="bg-BG"/>
       </w:rPr>
       <w:drawing>
         <wp:anchor distT="0" distB="0" distL="114300" distR="114300" simplePos="0" relativeHeight="251659264" behindDoc="0" locked="0" layoutInCell="1" allowOverlap="1">
@@ -8270,6 +8305,7 @@
         <w:noProof/>
         <w:sz w:val="20"/>
         <w:szCs w:val="20"/>
+        <w:lang w:val="bg-BG" w:eastAsia="bg-BG"/>
       </w:rPr>
       <w:drawing>
         <wp:inline distT="0" distB="0" distL="0" distR="0">
@@ -8323,6 +8359,7 @@
     <w:r>
       <w:rPr>
         <w:noProof/>
+        <w:lang w:val="bg-BG" w:eastAsia="bg-BG"/>
       </w:rPr>
       <mc:AlternateContent>
         <mc:Choice Requires="wps">
@@ -8378,7 +8415,7 @@
             </wp:anchor>
           </w:drawing>
         </mc:Choice>
-        <mc:Fallback>
+        <mc:Fallback xmlns:w16se="http://schemas.microsoft.com/office/word/2015/wordml/symex" xmlns:w16cid="http://schemas.microsoft.com/office/word/2016/wordml/cid" xmlns:am3d="http://schemas.microsoft.com/office/drawing/2017/model3d" xmlns:aink="http://schemas.microsoft.com/office/drawing/2016/ink" xmlns:cx8="http://schemas.microsoft.com/office/drawing/2016/5/14/chartex" xmlns:cx7="http://schemas.microsoft.com/office/drawing/2016/5/13/chartex" xmlns:cx6="http://schemas.microsoft.com/office/drawing/2016/5/12/chartex" xmlns:cx5="http://schemas.microsoft.com/office/drawing/2016/5/11/chartex" xmlns:cx4="http://schemas.microsoft.com/office/drawing/2016/5/10/chartex" xmlns:cx3="http://schemas.microsoft.com/office/drawing/2016/5/9/chartex" xmlns:cx2="http://schemas.microsoft.com/office/drawing/2015/10/21/chartex" xmlns:cx1="http://schemas.microsoft.com/office/drawing/2015/9/8/chartex" xmlns:cx="http://schemas.microsoft.com/office/drawing/2014/chartex">
           <w:pict>
             <v:line w14:anchorId="44B1408D" id="Straight Connector 19" o:spid="_x0000_s1026" style="position:absolute;flip:y;z-index:251660288;visibility:visible;mso-wrap-style:square;mso-width-percent:0;mso-height-percent:0;mso-wrap-distance-left:9pt;mso-wrap-distance-top:-1e-4mm;mso-wrap-distance-right:9pt;mso-wrap-distance-bottom:-1e-4mm;mso-position-horizontal:absolute;mso-position-horizontal-relative:text;mso-position-vertical:absolute;mso-position-vertical-relative:text;mso-width-percent:0;mso-height-percent:0;mso-width-relative:page;mso-height-relative:page" from="-.1pt,5.2pt" to="520.7pt,5.2pt" o:gfxdata="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" strokecolor="#f37123" strokeweight="1pt">
               <v:stroke endcap="round"/>
@@ -8391,6 +8428,7 @@
     <w:r>
       <w:rPr>
         <w:noProof/>
+        <w:lang w:val="bg-BG" w:eastAsia="bg-BG"/>
       </w:rPr>
       <mc:AlternateContent>
         <mc:Choice Requires="wps">
@@ -8475,7 +8513,7 @@
                               <w:sz w:val="18"/>
                               <w:szCs w:val="18"/>
                             </w:rPr>
-                            <w:t>1</w:t>
+                            <w:t>15</w:t>
                           </w:r>
                           <w:r>
                             <w:rPr>
@@ -8518,7 +8556,7 @@
                               <w:sz w:val="18"/>
                               <w:szCs w:val="18"/>
                             </w:rPr>
-                            <w:t>2</w:t>
+                            <w:t>15</w:t>
                           </w:r>
                           <w:r>
                             <w:rPr>
@@ -8554,7 +8592,8 @@
               <v:stroke joinstyle="miter"/>
               <v:path gradientshapeok="t" o:connecttype="rect"/>
             </v:shapetype>
-            <v:shape id="Text Box 18" o:spid="_x0000_s1026" type="#_x0000_t202" style="position:absolute;margin-left:444.65pt;margin-top:26.95pt;width:70.9pt;height:15.9pt;z-index:251661312;visibility:visible;mso-wrap-style:square;mso-width-percent:0;mso-height-percent:0;mso-wrap-distance-left:9pt;mso-wrap-distance-top:0;mso-wrap-distance-right:9pt;mso-wrap-distance-bottom:0;mso-position-horizontal:absolute;mso-position-horizontal-relative:text;mso-position-vertical:absolute;mso-position-vertical-relative:text;mso-width-percent:0;mso-height-percent:0;mso-width-relative:page;mso-height-relative:page;v-text-anchor:middle" o:gfxdata="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" filled="f" stroked="f" strokeweight=".5pt">
+            <v:shape id="Text Box 18" o:spid="_x0000_s1026" type="#_x0000_t202" style="position:absolute;margin-left:444.65pt;margin-top:26.95pt;width:70.9pt;height:15.9pt;z-index:251661312;visibility:visible;mso-wrap-style:square;mso-width-percent:0;mso-height-percent:0;mso-wrap-distance-left:9pt;mso-wrap-distance-top:0;mso-wrap-distance-right:9pt;mso-wrap-distance-bottom:0;mso-position-horizontal:absolute;mso-position-horizontal-relative:text;mso-position-vertical:absolute;mso-position-vertical-relative:text;mso-width-percent:0;mso-height-percent:0;mso-width-relative:page;mso-height-relative:page;v-text-anchor:middle" o:gfxdata="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" filled="f" stroked="f" strokeweight=".5pt">
+              <v:path arrowok="t"/>
               <v:textbox inset="0,0,0,0">
                 <w:txbxContent>
                   <w:p>
@@ -8600,7 +8639,7 @@
                         <w:sz w:val="18"/>
                         <w:szCs w:val="18"/>
                       </w:rPr>
-                      <w:t>1</w:t>
+                      <w:t>15</w:t>
                     </w:r>
                     <w:r>
                       <w:rPr>
@@ -8643,7 +8682,7 @@
                         <w:sz w:val="18"/>
                         <w:szCs w:val="18"/>
                       </w:rPr>
-                      <w:t>2</w:t>
+                      <w:t>15</w:t>
                     </w:r>
                     <w:r>
                       <w:rPr>
@@ -8663,6 +8702,7 @@
     <w:r>
       <w:rPr>
         <w:noProof/>
+        <w:lang w:val="bg-BG" w:eastAsia="bg-BG"/>
       </w:rPr>
       <mc:AlternateContent>
         <mc:Choice Requires="wps">
@@ -8736,7 +8776,7 @@
             </wp:anchor>
           </w:drawing>
         </mc:Choice>
-        <mc:Fallback>
+        <mc:Fallback xmlns:w16se="http://schemas.microsoft.com/office/word/2015/wordml/symex" xmlns:w16cid="http://schemas.microsoft.com/office/word/2016/wordml/cid" xmlns:am3d="http://schemas.microsoft.com/office/drawing/2017/model3d" xmlns:aink="http://schemas.microsoft.com/office/drawing/2016/ink" xmlns:cx8="http://schemas.microsoft.com/office/drawing/2016/5/14/chartex" xmlns:cx7="http://schemas.microsoft.com/office/drawing/2016/5/13/chartex" xmlns:cx6="http://schemas.microsoft.com/office/drawing/2016/5/12/chartex" xmlns:cx5="http://schemas.microsoft.com/office/drawing/2016/5/11/chartex" xmlns:cx4="http://schemas.microsoft.com/office/drawing/2016/5/10/chartex" xmlns:cx3="http://schemas.microsoft.com/office/drawing/2016/5/9/chartex" xmlns:cx2="http://schemas.microsoft.com/office/drawing/2015/10/21/chartex" xmlns:cx1="http://schemas.microsoft.com/office/drawing/2015/9/8/chartex" xmlns:cx="http://schemas.microsoft.com/office/drawing/2014/chartex">
           <w:pict>
             <v:shape id="Text Box 16" o:spid="_x0000_s1027" type="#_x0000_t202" style="position:absolute;margin-left:125.15pt;margin-top:26.95pt;width:44.85pt;height:15.75pt;z-index:251662336;visibility:visible;mso-wrap-style:square;mso-width-percent:0;mso-height-percent:0;mso-wrap-distance-left:9pt;mso-wrap-distance-top:0;mso-wrap-distance-right:9pt;mso-wrap-distance-bottom:0;mso-position-horizontal:absolute;mso-position-horizontal-relative:text;mso-position-vertical:absolute;mso-position-vertical-relative:text;mso-width-percent:0;mso-height-percent:0;mso-width-relative:page;mso-height-relative:page;v-text-anchor:middle" o:gfxdata="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" filled="f" stroked="f" strokeweight=".5pt">
               <v:textbox inset=".5mm,0,0,0">
@@ -8763,6 +8803,7 @@
     <w:r>
       <w:rPr>
         <w:noProof/>
+        <w:lang w:val="bg-BG" w:eastAsia="bg-BG"/>
       </w:rPr>
       <mc:AlternateContent>
         <mc:Choice Requires="wps">
@@ -8872,6 +8913,7 @@
                               <w:noProof/>
                               <w:sz w:val="20"/>
                               <w:szCs w:val="20"/>
+                              <w:lang w:val="bg-BG" w:eastAsia="bg-BG"/>
                             </w:rPr>
                             <w:drawing>
                               <wp:inline distT="0" distB="0" distL="0" distR="0">
@@ -8938,6 +8980,7 @@
                               <w:noProof/>
                               <w:sz w:val="20"/>
                               <w:szCs w:val="20"/>
+                              <w:lang w:val="bg-BG" w:eastAsia="bg-BG"/>
                             </w:rPr>
                             <w:drawing>
                               <wp:inline distT="0" distB="0" distL="0" distR="0">
@@ -8954,7 +8997,7 @@
                                     <pic:pic xmlns:pic="http://schemas.openxmlformats.org/drawingml/2006/picture">
                                       <pic:nvPicPr>
                                         <pic:cNvPr id="0" name="Picture 9">
-                                          <a:hlinkClick r:id="rId4"/>
+                                          <a:hlinkClick r:id="rId1"/>
                                         </pic:cNvPr>
                                         <pic:cNvPicPr>
                                           <a:picLocks noChangeAspect="1" noChangeArrowheads="1"/>
@@ -9005,6 +9048,7 @@
                               <w:noProof/>
                               <w:sz w:val="20"/>
                               <w:szCs w:val="20"/>
+                              <w:lang w:val="bg-BG" w:eastAsia="bg-BG"/>
                             </w:rPr>
                             <w:drawing>
                               <wp:inline distT="0" distB="0" distL="0" distR="0">
@@ -9058,6 +9102,7 @@
                               <w:noProof/>
                               <w:sz w:val="20"/>
                               <w:szCs w:val="20"/>
+                              <w:lang w:val="bg-BG" w:eastAsia="bg-BG"/>
                             </w:rPr>
                             <w:drawing>
                               <wp:inline distT="0" distB="0" distL="0" distR="0">
@@ -9111,6 +9156,7 @@
                               <w:noProof/>
                               <w:sz w:val="20"/>
                               <w:szCs w:val="20"/>
+                              <w:lang w:val="bg-BG" w:eastAsia="bg-BG"/>
                             </w:rPr>
                             <w:drawing>
                               <wp:inline distT="0" distB="0" distL="0" distR="0">
@@ -9164,6 +9210,7 @@
                               <w:noProof/>
                               <w:sz w:val="20"/>
                               <w:szCs w:val="20"/>
+                              <w:lang w:val="bg-BG" w:eastAsia="bg-BG"/>
                             </w:rPr>
                             <w:drawing>
                               <wp:inline distT="0" distB="0" distL="0" distR="0">
@@ -9230,6 +9277,7 @@
                               <w:noProof/>
                               <w:sz w:val="20"/>
                               <w:szCs w:val="20"/>
+                              <w:lang w:val="bg-BG" w:eastAsia="bg-BG"/>
                             </w:rPr>
                             <w:drawing>
                               <wp:inline distT="0" distB="0" distL="0" distR="0">
@@ -9296,6 +9344,7 @@
                               <w:noProof/>
                               <w:sz w:val="20"/>
                               <w:szCs w:val="20"/>
+                              <w:lang w:val="bg-BG" w:eastAsia="bg-BG"/>
                             </w:rPr>
                             <w:drawing>
                               <wp:inline distT="0" distB="0" distL="0" distR="0">
@@ -9349,6 +9398,7 @@
                               <w:noProof/>
                               <w:sz w:val="20"/>
                               <w:szCs w:val="20"/>
+                              <w:lang w:val="bg-BG" w:eastAsia="bg-BG"/>
                             </w:rPr>
                             <w:drawing>
                               <wp:inline distT="0" distB="0" distL="0" distR="0">
@@ -9415,6 +9465,7 @@
                               <w:noProof/>
                               <w:sz w:val="20"/>
                               <w:szCs w:val="20"/>
+                              <w:lang w:val="bg-BG" w:eastAsia="bg-BG"/>
                             </w:rPr>
                             <w:drawing>
                               <wp:inline distT="0" distB="0" distL="0" distR="0">
@@ -9474,7 +9525,7 @@
             </wp:anchor>
           </w:drawing>
         </mc:Choice>
-        <mc:Fallback>
+        <mc:Fallback xmlns:w16se="http://schemas.microsoft.com/office/word/2015/wordml/symex" xmlns:w16cid="http://schemas.microsoft.com/office/word/2016/wordml/cid" xmlns:am3d="http://schemas.microsoft.com/office/drawing/2017/model3d" xmlns:aink="http://schemas.microsoft.com/office/drawing/2016/ink" xmlns:cx8="http://schemas.microsoft.com/office/drawing/2016/5/14/chartex" xmlns:cx7="http://schemas.microsoft.com/office/drawing/2016/5/13/chartex" xmlns:cx6="http://schemas.microsoft.com/office/drawing/2016/5/12/chartex" xmlns:cx5="http://schemas.microsoft.com/office/drawing/2016/5/11/chartex" xmlns:cx4="http://schemas.microsoft.com/office/drawing/2016/5/10/chartex" xmlns:cx3="http://schemas.microsoft.com/office/drawing/2016/5/9/chartex" xmlns:cx2="http://schemas.microsoft.com/office/drawing/2015/10/21/chartex" xmlns:cx1="http://schemas.microsoft.com/office/drawing/2015/9/8/chartex" xmlns:cx="http://schemas.microsoft.com/office/drawing/2014/chartex">
           <w:pict>
             <v:shape id="Text Box 15" o:spid="_x0000_s1028" type="#_x0000_t202" style="position:absolute;margin-left:124.4pt;margin-top:6.7pt;width:396.3pt;height:40.45pt;z-index:251663360;visibility:visible;mso-wrap-style:square;mso-width-percent:0;mso-height-percent:0;mso-wrap-distance-left:9pt;mso-wrap-distance-top:0;mso-wrap-distance-right:9pt;mso-wrap-distance-bottom:0;mso-position-horizontal:absolute;mso-position-horizontal-relative:text;mso-position-vertical:absolute;mso-position-vertical-relative:text;mso-width-percent:0;mso-height-percent:0;mso-width-relative:page;mso-height-relative:page;v-text-anchor:top" o:gfxdata="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" filled="f" stroked="f">
               <v:textbox inset=".5mm,1.2mm,.5mm,.5mm">
@@ -10142,7 +10193,7 @@
 </file>
 
 <file path=word/footnotes.xml><?xml version="1.0" encoding="utf-8"?>
-<w:footnotes xmlns:wpc="http://schemas.microsoft.com/office/word/2010/wordprocessingCanvas" xmlns:cx="http://schemas.microsoft.com/office/drawing/2014/chartex" xmlns:cx1="http://schemas.microsoft.com/office/drawing/2015/9/8/chartex" xmlns:cx2="http://schemas.microsoft.com/office/drawing/2015/10/21/chartex" xmlns:cx3="http://schemas.microsoft.com/office/drawing/2016/5/9/chartex" xmlns:cx4="http://schemas.microsoft.com/office/drawing/2016/5/10/chartex" xmlns:cx5="http://schemas.microsoft.com/office/drawing/2016/5/11/chartex" xmlns:cx6="http://schemas.microsoft.com/office/drawing/2016/5/12/chartex" xmlns:cx7="http://schemas.microsoft.com/office/drawing/2016/5/13/chartex" xmlns:cx8="http://schemas.microsoft.com/office/drawing/2016/5/14/chartex" xmlns:mc="http://schemas.openxmlformats.org/markup-compatibility/2006" xmlns:aink="http://schemas.microsoft.com/office/drawing/2016/ink" xmlns:am3d="http://schemas.microsoft.com/office/drawing/2017/model3d" xmlns:o="urn:schemas-microsoft-com:office:office" xmlns:r="http://schemas.openxmlformats.org/officeDocument/2006/relationships" xmlns:m="http://schemas.openxmlformats.org/officeDocument/2006/math" xmlns:v="urn:schemas-microsoft-com:vml" xmlns:wp14="http://schemas.microsoft.com/office/word/2010/wordprocessingDrawing" xmlns:wp="http://schemas.openxmlformats.org/drawingml/2006/wordprocessingDrawing" xmlns:w10="urn:schemas-microsoft-com:office:word" xmlns:w="http://schemas.openxmlformats.org/wordprocessingml/2006/main" xmlns:w14="http://schemas.microsoft.com/office/word/2010/wordml" xmlns:w15="http://schemas.microsoft.com/office/word/2012/wordml" xmlns:w16cid="http://schemas.microsoft.com/office/word/2016/wordml/cid" xmlns:w16se="http://schemas.microsoft.com/office/word/2015/wordml/symex" xmlns:wpg="http://schemas.microsoft.com/office/word/2010/wordprocessingGroup" xmlns:wpi="http://schemas.microsoft.com/office/word/2010/wordprocessingInk" xmlns:wne="http://schemas.microsoft.com/office/word/2006/wordml" xmlns:wps="http://schemas.microsoft.com/office/word/2010/wordprocessingShape" mc:Ignorable="w14 w15 w16se w16cid wp14">
+<w:footnotes xmlns:wpc="http://schemas.microsoft.com/office/word/2010/wordprocessingCanvas" xmlns:mc="http://schemas.openxmlformats.org/markup-compatibility/2006" xmlns:o="urn:schemas-microsoft-com:office:office" xmlns:r="http://schemas.openxmlformats.org/officeDocument/2006/relationships" xmlns:m="http://schemas.openxmlformats.org/officeDocument/2006/math" xmlns:v="urn:schemas-microsoft-com:vml" xmlns:wp14="http://schemas.microsoft.com/office/word/2010/wordprocessingDrawing" xmlns:wp="http://schemas.openxmlformats.org/drawingml/2006/wordprocessingDrawing" xmlns:w10="urn:schemas-microsoft-com:office:word" xmlns:w="http://schemas.openxmlformats.org/wordprocessingml/2006/main" xmlns:w14="http://schemas.microsoft.com/office/word/2010/wordml" xmlns:w15="http://schemas.microsoft.com/office/word/2012/wordml" xmlns:wpg="http://schemas.microsoft.com/office/word/2010/wordprocessingGroup" xmlns:wpi="http://schemas.microsoft.com/office/word/2010/wordprocessingInk" xmlns:wne="http://schemas.microsoft.com/office/word/2006/wordml" xmlns:wps="http://schemas.microsoft.com/office/word/2010/wordprocessingShape" mc:Ignorable="w14 w15 wp14">
   <w:footnote w:type="separator" w:id="-1">
     <w:p>
       <w:pPr>
@@ -10167,7 +10218,7 @@
 </file>
 
 <file path=word/header1.xml><?xml version="1.0" encoding="utf-8"?>
-<w:hdr xmlns:wpc="http://schemas.microsoft.com/office/word/2010/wordprocessingCanvas" xmlns:cx="http://schemas.microsoft.com/office/drawing/2014/chartex" xmlns:cx1="http://schemas.microsoft.com/office/drawing/2015/9/8/chartex" xmlns:cx2="http://schemas.microsoft.com/office/drawing/2015/10/21/chartex" xmlns:cx3="http://schemas.microsoft.com/office/drawing/2016/5/9/chartex" xmlns:cx4="http://schemas.microsoft.com/office/drawing/2016/5/10/chartex" xmlns:cx5="http://schemas.microsoft.com/office/drawing/2016/5/11/chartex" xmlns:cx6="http://schemas.microsoft.com/office/drawing/2016/5/12/chartex" xmlns:cx7="http://schemas.microsoft.com/office/drawing/2016/5/13/chartex" xmlns:cx8="http://schemas.microsoft.com/office/drawing/2016/5/14/chartex" xmlns:mc="http://schemas.openxmlformats.org/markup-compatibility/2006" xmlns:aink="http://schemas.microsoft.com/office/drawing/2016/ink" xmlns:am3d="http://schemas.microsoft.com/office/drawing/2017/model3d" xmlns:o="urn:schemas-microsoft-com:office:office" xmlns:r="http://schemas.openxmlformats.org/officeDocument/2006/relationships" xmlns:m="http://schemas.openxmlformats.org/officeDocument/2006/math" xmlns:v="urn:schemas-microsoft-com:vml" xmlns:wp14="http://schemas.microsoft.com/office/word/2010/wordprocessingDrawing" xmlns:wp="http://schemas.openxmlformats.org/drawingml/2006/wordprocessingDrawing" xmlns:w10="urn:schemas-microsoft-com:office:word" xmlns:w="http://schemas.openxmlformats.org/wordprocessingml/2006/main" xmlns:w14="http://schemas.microsoft.com/office/word/2010/wordml" xmlns:w15="http://schemas.microsoft.com/office/word/2012/wordml" xmlns:w16cid="http://schemas.microsoft.com/office/word/2016/wordml/cid" xmlns:w16se="http://schemas.microsoft.com/office/word/2015/wordml/symex" xmlns:wpg="http://schemas.microsoft.com/office/word/2010/wordprocessingGroup" xmlns:wpi="http://schemas.microsoft.com/office/word/2010/wordprocessingInk" xmlns:wne="http://schemas.microsoft.com/office/word/2006/wordml" xmlns:wps="http://schemas.microsoft.com/office/word/2010/wordprocessingShape" mc:Ignorable="w14 w15 w16se w16cid wp14">
+<w:hdr xmlns:wpc="http://schemas.microsoft.com/office/word/2010/wordprocessingCanvas" xmlns:mc="http://schemas.openxmlformats.org/markup-compatibility/2006" xmlns:o="urn:schemas-microsoft-com:office:office" xmlns:r="http://schemas.openxmlformats.org/officeDocument/2006/relationships" xmlns:m="http://schemas.openxmlformats.org/officeDocument/2006/math" xmlns:v="urn:schemas-microsoft-com:vml" xmlns:wp14="http://schemas.microsoft.com/office/word/2010/wordprocessingDrawing" xmlns:wp="http://schemas.openxmlformats.org/drawingml/2006/wordprocessingDrawing" xmlns:w10="urn:schemas-microsoft-com:office:word" xmlns:w="http://schemas.openxmlformats.org/wordprocessingml/2006/main" xmlns:w14="http://schemas.microsoft.com/office/word/2010/wordml" xmlns:w15="http://schemas.microsoft.com/office/word/2012/wordml" xmlns:wpg="http://schemas.microsoft.com/office/word/2010/wordprocessingGroup" xmlns:wpi="http://schemas.microsoft.com/office/word/2010/wordprocessingInk" xmlns:wne="http://schemas.microsoft.com/office/word/2006/wordml" xmlns:wps="http://schemas.microsoft.com/office/word/2010/wordprocessingShape" mc:Ignorable="w14 w15 wp14">
   <w:p>
     <w:pPr>
       <w:pStyle w:val="Header"/>
@@ -10178,7 +10229,7 @@
 </file>
 
 <file path=word/numbering.xml><?xml version="1.0" encoding="utf-8"?>
-<w:numbering xmlns:wpc="http://schemas.microsoft.com/office/word/2010/wordprocessingCanvas" xmlns:cx="http://schemas.microsoft.com/office/drawing/2014/chartex" xmlns:cx1="http://schemas.microsoft.com/office/drawing/2015/9/8/chartex" xmlns:cx2="http://schemas.microsoft.com/office/drawing/2015/10/21/chartex" xmlns:cx3="http://schemas.microsoft.com/office/drawing/2016/5/9/chartex" xmlns:cx4="http://schemas.microsoft.com/office/drawing/2016/5/10/chartex" xmlns:cx5="http://schemas.microsoft.com/office/drawing/2016/5/11/chartex" xmlns:cx6="http://schemas.microsoft.com/office/drawing/2016/5/12/chartex" xmlns:cx7="http://schemas.microsoft.com/office/drawing/2016/5/13/chartex" xmlns:cx8="http://schemas.microsoft.com/office/drawing/2016/5/14/chartex" xmlns:mc="http://schemas.openxmlformats.org/markup-compatibility/2006" xmlns:aink="http://schemas.microsoft.com/office/drawing/2016/ink" xmlns:am3d="http://schemas.microsoft.com/office/drawing/2017/model3d" xmlns:o="urn:schemas-microsoft-com:office:office" xmlns:r="http://schemas.openxmlformats.org/officeDocument/2006/relationships" xmlns:m="http://schemas.openxmlformats.org/officeDocument/2006/math" xmlns:v="urn:schemas-microsoft-com:vml" xmlns:wp14="http://schemas.microsoft.com/office/word/2010/wordprocessingDrawing" xmlns:wp="http://schemas.openxmlformats.org/drawingml/2006/wordprocessingDrawing" xmlns:w10="urn:schemas-microsoft-com:office:word" xmlns:w="http://schemas.openxmlformats.org/wordprocessingml/2006/main" xmlns:w14="http://schemas.microsoft.com/office/word/2010/wordml" xmlns:w15="http://schemas.microsoft.com/office/word/2012/wordml" xmlns:w16cid="http://schemas.microsoft.com/office/word/2016/wordml/cid" xmlns:w16se="http://schemas.microsoft.com/office/word/2015/wordml/symex" xmlns:wpg="http://schemas.microsoft.com/office/word/2010/wordprocessingGroup" xmlns:wpi="http://schemas.microsoft.com/office/word/2010/wordprocessingInk" xmlns:wne="http://schemas.microsoft.com/office/word/2006/wordml" xmlns:wps="http://schemas.microsoft.com/office/word/2010/wordprocessingShape" mc:Ignorable="w14 w15 w16se w16cid wp14">
+<w:numbering xmlns:wpc="http://schemas.microsoft.com/office/word/2010/wordprocessingCanvas" xmlns:mc="http://schemas.openxmlformats.org/markup-compatibility/2006" xmlns:o="urn:schemas-microsoft-com:office:office" xmlns:r="http://schemas.openxmlformats.org/officeDocument/2006/relationships" xmlns:m="http://schemas.openxmlformats.org/officeDocument/2006/math" xmlns:v="urn:schemas-microsoft-com:vml" xmlns:wp14="http://schemas.microsoft.com/office/word/2010/wordprocessingDrawing" xmlns:wp="http://schemas.openxmlformats.org/drawingml/2006/wordprocessingDrawing" xmlns:w10="urn:schemas-microsoft-com:office:word" xmlns:w="http://schemas.openxmlformats.org/wordprocessingml/2006/main" xmlns:w14="http://schemas.microsoft.com/office/word/2010/wordml" xmlns:w15="http://schemas.microsoft.com/office/word/2012/wordml" xmlns:wpg="http://schemas.microsoft.com/office/word/2010/wordprocessingGroup" xmlns:wpi="http://schemas.microsoft.com/office/word/2010/wordprocessingInk" xmlns:wne="http://schemas.microsoft.com/office/word/2006/wordml" xmlns:wps="http://schemas.microsoft.com/office/word/2010/wordprocessingShape" mc:Ignorable="w14 w15 wp14">
   <w:abstractNum w:abstractNumId="0" w15:restartNumberingAfterBreak="0">
     <w:nsid w:val="04E60920"/>
     <w:multiLevelType w:val="hybridMultilevel"/>
@@ -15559,7 +15610,7 @@
 </file>
 
 <file path=word/styles.xml><?xml version="1.0" encoding="utf-8"?>
-<w:styles xmlns:mc="http://schemas.openxmlformats.org/markup-compatibility/2006" xmlns:r="http://schemas.openxmlformats.org/officeDocument/2006/relationships" xmlns:w="http://schemas.openxmlformats.org/wordprocessingml/2006/main" xmlns:w14="http://schemas.microsoft.com/office/word/2010/wordml" xmlns:w15="http://schemas.microsoft.com/office/word/2012/wordml" xmlns:w16cid="http://schemas.microsoft.com/office/word/2016/wordml/cid" xmlns:w16se="http://schemas.microsoft.com/office/word/2015/wordml/symex" mc:Ignorable="w14 w15 w16se w16cid">
+<w:styles xmlns:mc="http://schemas.openxmlformats.org/markup-compatibility/2006" xmlns:r="http://schemas.openxmlformats.org/officeDocument/2006/relationships" xmlns:w="http://schemas.openxmlformats.org/wordprocessingml/2006/main" xmlns:w14="http://schemas.microsoft.com/office/word/2010/wordml" xmlns:w15="http://schemas.microsoft.com/office/word/2012/wordml" mc:Ignorable="w14 w15">
   <w:docDefaults>
     <w:rPrDefault>
       <w:rPr>
@@ -15575,7 +15626,7 @@
       </w:pPr>
     </w:pPrDefault>
   </w:docDefaults>
-  <w:latentStyles w:defLockedState="0" w:defUIPriority="99" w:defSemiHidden="0" w:defUnhideWhenUsed="0" w:defQFormat="0" w:count="375">
+  <w:latentStyles w:defLockedState="0" w:defUIPriority="99" w:defSemiHidden="0" w:defUnhideWhenUsed="0" w:defQFormat="0" w:count="371">
     <w:lsdException w:name="Normal" w:uiPriority="0" w:qFormat="1"/>
     <w:lsdException w:name="heading 1" w:uiPriority="9" w:qFormat="1"/>
     <w:lsdException w:name="heading 2" w:semiHidden="1" w:uiPriority="9" w:unhideWhenUsed="1" w:qFormat="1"/>
@@ -15947,10 +15998,6 @@
     <w:lsdException w:name="List Table 5 Dark Accent 6" w:uiPriority="50"/>
     <w:lsdException w:name="List Table 6 Colorful Accent 6" w:uiPriority="51"/>
     <w:lsdException w:name="List Table 7 Colorful Accent 6" w:uiPriority="52"/>
-    <w:lsdException w:name="Mention" w:semiHidden="1" w:unhideWhenUsed="1"/>
-    <w:lsdException w:name="Smart Hyperlink" w:semiHidden="1" w:unhideWhenUsed="1"/>
-    <w:lsdException w:name="Hashtag" w:semiHidden="1" w:unhideWhenUsed="1"/>
-    <w:lsdException w:name="Unresolved Mention" w:semiHidden="1" w:unhideWhenUsed="1"/>
   </w:latentStyles>
   <w:style w:type="paragraph" w:default="1" w:styleId="Normal">
     <w:name w:val="Normal"/>
@@ -16744,7 +16791,7 @@
 </file>
 
 <file path=customXml/itemProps1.xml><?xml version="1.0" encoding="utf-8"?>
-<ds:datastoreItem xmlns:ds="http://schemas.openxmlformats.org/officeDocument/2006/customXml" ds:itemID="{A7A4287C-A2AB-4F34-8AE1-D687C1215906}">
+<ds:datastoreItem xmlns:ds="http://schemas.openxmlformats.org/officeDocument/2006/customXml" ds:itemID="{95B95BE5-6CCA-4E5D-AD52-3ED3109215CD}">
   <ds:schemaRefs>
     <ds:schemaRef ds:uri="http://schemas.openxmlformats.org/officeDocument/2006/bibliography"/>
   </ds:schemaRefs>

</xml_diff>